<commit_message>
Update Assigment-2/Assigment 2_ docx.docx
modified  text
</commit_message>
<xml_diff>
--- a/Assigment-2/Assigment 2_ docx.docx
+++ b/Assigment-2/Assigment 2_ docx.docx
@@ -61,25 +61,7 @@
           <w:sz w:val="20"/>
           <w:szCs w:val="20"/>
         </w:rPr>
-        <w:t>errors</w:t>
-      </w:r>
-      <w:r>
-        <w:rPr>
-          <w:rFonts w:ascii="Arial" w:hAnsi="Arial" w:cs="Arial"/>
-          <w:color w:val="000000"/>
-          <w:sz w:val="20"/>
-          <w:szCs w:val="20"/>
-        </w:rPr>
-        <w:t>.</w:t>
-      </w:r>
-      <w:r>
-        <w:rPr>
-          <w:rFonts w:ascii="Arial" w:hAnsi="Arial" w:cs="Arial"/>
-          <w:color w:val="000000"/>
-          <w:sz w:val="20"/>
-          <w:szCs w:val="20"/>
-        </w:rPr>
-        <w:t>Research</w:t>
+        <w:t>errors.Research</w:t>
       </w:r>
       <w:proofErr w:type="spellEnd"/>
       <w:r>
@@ -89,16 +71,7 @@
           <w:sz w:val="20"/>
           <w:szCs w:val="20"/>
         </w:rPr>
-        <w:t xml:space="preserve"> in IF-THEN-ELSE in ARM Assembly and ex</w:t>
-      </w:r>
-      <w:r>
-        <w:rPr>
-          <w:rFonts w:ascii="Arial" w:hAnsi="Arial" w:cs="Arial"/>
-          <w:color w:val="000000"/>
-          <w:sz w:val="20"/>
-          <w:szCs w:val="20"/>
-        </w:rPr>
-        <w:t>plain the reason for this error</w:t>
+        <w:t xml:space="preserve"> in IF-THEN-ELSE in ARM Assembly and explain the reason for this error</w:t>
       </w:r>
     </w:p>
     <w:p>
@@ -580,7 +553,18 @@
           <w:sz w:val="20"/>
           <w:szCs w:val="20"/>
         </w:rPr>
-        <w:t>(31): error: A1619E: Specified condition is not consistent with previous IT</w:t>
+        <w:t>(31): error: A1619E: Specified condition i</w:t>
+      </w:r>
+      <w:bookmarkStart w:id="0" w:name="_GoBack"/>
+      <w:bookmarkEnd w:id="0"/>
+      <w:r>
+        <w:rPr>
+          <w:rFonts w:ascii="Arial" w:hAnsi="Arial" w:cs="Arial"/>
+          <w:color w:val="000000"/>
+          <w:sz w:val="20"/>
+          <w:szCs w:val="20"/>
+        </w:rPr>
+        <w:t>s not consistent with previous IT</w:t>
       </w:r>
     </w:p>
     <w:p>
@@ -837,16 +821,148 @@
           <w:szCs w:val="20"/>
           <w:u w:val="single"/>
         </w:rPr>
-        <w:t>ITTTE LT ; or N != V</w:t>
-      </w:r>
-      <w:r>
-        <w:rPr>
-          <w:rFonts w:ascii="Arial" w:hAnsi="Arial" w:cs="Arial"/>
-          <w:color w:val="000000"/>
-          <w:sz w:val="20"/>
-          <w:szCs w:val="20"/>
-        </w:rPr>
-        <w:t xml:space="preserve">” instruction stating  simulator that  this is comprehensive multiple If /Else statement, where first 3 are “IF” &amp; 4’th is “Else “ condition statement </w:t>
+        <w:t xml:space="preserve">ITTTE </w:t>
+      </w:r>
+      <w:proofErr w:type="gramStart"/>
+      <w:r>
+        <w:rPr>
+          <w:rFonts w:ascii="Arial" w:hAnsi="Arial" w:cs="Arial"/>
+          <w:b/>
+          <w:color w:val="000000"/>
+          <w:sz w:val="20"/>
+          <w:szCs w:val="20"/>
+          <w:u w:val="single"/>
+        </w:rPr>
+        <w:t>LT ;</w:t>
+      </w:r>
+      <w:proofErr w:type="gramEnd"/>
+      <w:r>
+        <w:rPr>
+          <w:rFonts w:ascii="Arial" w:hAnsi="Arial" w:cs="Arial"/>
+          <w:b/>
+          <w:color w:val="000000"/>
+          <w:sz w:val="20"/>
+          <w:szCs w:val="20"/>
+          <w:u w:val="single"/>
+        </w:rPr>
+        <w:t xml:space="preserve"> or N != V</w:t>
+      </w:r>
+      <w:r>
+        <w:rPr>
+          <w:rFonts w:ascii="Arial" w:hAnsi="Arial" w:cs="Arial"/>
+          <w:color w:val="000000"/>
+          <w:sz w:val="20"/>
+          <w:szCs w:val="20"/>
+        </w:rPr>
+        <w:t>” instruction stating  simulator that  this is comprehensive multiple If /Else statement, where first 3 are “IF” &amp; 4’th</w:t>
+      </w:r>
+      <w:r>
+        <w:rPr>
+          <w:rFonts w:ascii="Arial" w:hAnsi="Arial" w:cs="Arial"/>
+          <w:color w:val="000000"/>
+          <w:sz w:val="20"/>
+          <w:szCs w:val="20"/>
+        </w:rPr>
+        <w:t xml:space="preserve"> is “Else “ condition statement.</w:t>
+      </w:r>
+    </w:p>
+    <w:p>
+      <w:pPr>
+        <w:pStyle w:val="NormalWeb"/>
+        <w:numPr>
+          <w:ilvl w:val="0"/>
+          <w:numId w:val="1"/>
+        </w:numPr>
+        <w:shd w:val="clear" w:color="auto" w:fill="FFFFFF"/>
+        <w:spacing w:before="0" w:beforeAutospacing="0" w:after="240" w:afterAutospacing="0"/>
+        <w:rPr>
+          <w:rFonts w:ascii="Arial" w:hAnsi="Arial" w:cs="Arial"/>
+          <w:color w:val="000000"/>
+          <w:sz w:val="20"/>
+          <w:szCs w:val="20"/>
+        </w:rPr>
+      </w:pPr>
+      <w:r>
+        <w:t xml:space="preserve">In other words, </w:t>
+      </w:r>
+    </w:p>
+    <w:p>
+      <w:pPr>
+        <w:pStyle w:val="NormalWeb"/>
+        <w:numPr>
+          <w:ilvl w:val="1"/>
+          <w:numId w:val="1"/>
+        </w:numPr>
+        <w:shd w:val="clear" w:color="auto" w:fill="FFFFFF"/>
+        <w:spacing w:before="0" w:beforeAutospacing="0" w:after="240" w:afterAutospacing="0"/>
+        <w:rPr>
+          <w:rFonts w:ascii="Arial" w:hAnsi="Arial" w:cs="Arial"/>
+          <w:color w:val="000000"/>
+          <w:sz w:val="20"/>
+          <w:szCs w:val="20"/>
+        </w:rPr>
+      </w:pPr>
+      <w:r>
+        <w:t xml:space="preserve">any instruction ( </w:t>
+      </w:r>
+      <w:proofErr w:type="spellStart"/>
+      <w:r>
+        <w:t>ex”</w:t>
+      </w:r>
+      <w:r>
+        <w:t>ADD</w:t>
+      </w:r>
+      <w:proofErr w:type="spellEnd"/>
+      <w:r>
+        <w:t xml:space="preserve"> </w:t>
+      </w:r>
+      <w:r>
+        <w:t>PC ,</w:t>
+      </w:r>
+      <w:r>
+        <w:t xml:space="preserve"> MOV </w:t>
+      </w:r>
+      <w:r>
+        <w:t>,</w:t>
+      </w:r>
+      <w:r>
+        <w:t xml:space="preserve">PC, any LDM, LDR, or </w:t>
+      </w:r>
+      <w:r>
+        <w:t>) which changes flag of  instruction “ITTT</w:t>
+      </w:r>
+      <w:r>
+        <w:t>T</w:t>
+      </w:r>
+      <w:r>
+        <w:t xml:space="preserve">” </w:t>
+      </w:r>
+      <w:r>
+        <w:t>ar</w:t>
+      </w:r>
+      <w:r>
+        <w:t>e not permitted in an IT block, it must be out of “ITTTT” block or last instruction of IT block</w:t>
+      </w:r>
+    </w:p>
+    <w:p>
+      <w:pPr>
+        <w:pStyle w:val="NormalWeb"/>
+        <w:numPr>
+          <w:ilvl w:val="1"/>
+          <w:numId w:val="1"/>
+        </w:numPr>
+        <w:shd w:val="clear" w:color="auto" w:fill="FFFFFF"/>
+        <w:spacing w:before="0" w:beforeAutospacing="0" w:after="240" w:afterAutospacing="0"/>
+        <w:rPr>
+          <w:rFonts w:ascii="Arial" w:hAnsi="Arial" w:cs="Arial"/>
+          <w:color w:val="000000"/>
+          <w:sz w:val="20"/>
+          <w:szCs w:val="20"/>
+        </w:rPr>
+      </w:pPr>
+      <w:r>
+        <w:lastRenderedPageBreak/>
+        <w:t>each instruction inside the IT block must specify a condition code suffix that is either the same or logical inverse as for the other instructions in the block</w:t>
       </w:r>
     </w:p>
     <w:p>
@@ -938,7 +1054,6 @@
                 <w:sz w:val="20"/>
                 <w:szCs w:val="20"/>
               </w:rPr>
-              <w:lastRenderedPageBreak/>
               <w:t xml:space="preserve">S No </w:t>
             </w:r>
           </w:p>
@@ -1307,8 +1422,6 @@
     <w:p>
       <w:r>
         <w:tab/>
-      </w:r>
-      <w:r>
         <w:t xml:space="preserve">Answer been verified on </w:t>
       </w:r>
       <w:proofErr w:type="spellStart"/>
@@ -1325,12 +1438,7 @@
       </w:r>
       <w:proofErr w:type="gramEnd"/>
       <w:r>
-        <w:t xml:space="preserve"> Attached is modifi</w:t>
-      </w:r>
-      <w:bookmarkStart w:id="0" w:name="_GoBack"/>
-      <w:bookmarkEnd w:id="0"/>
-      <w:r>
-        <w:t xml:space="preserve">ed </w:t>
+        <w:t xml:space="preserve"> Attached is modified </w:t>
       </w:r>
     </w:p>
     <w:sectPr>
@@ -1361,7 +1469,7 @@
         <w:rFonts w:hint="default"/>
       </w:rPr>
     </w:lvl>
-    <w:lvl w:ilvl="1" w:tplc="40090019" w:tentative="1">
+    <w:lvl w:ilvl="1" w:tplc="40090019">
       <w:start w:val="1"/>
       <w:numFmt w:val="lowerLetter"/>
       <w:lvlText w:val="%2."/>

</xml_diff>